<commit_message>
added the FinalProjectProposal.docx document
</commit_message>
<xml_diff>
--- a/Desirtation Brief.docx
+++ b/Desirtation Brief.docx
@@ -40,6 +40,1085 @@
         </w:rPr>
         <w:t>-project title,</w:t>
       </w:r>
+    </w:p>
+    <w:p>
+      <w:pPr>
+        <w:rPr>
+          <w:sz w:val="28"/>
+          <w:szCs w:val="28"/>
+        </w:rPr>
+      </w:pPr>
+      <w:r>
+        <w:rPr>
+          <w:sz w:val="28"/>
+          <w:szCs w:val="28"/>
+        </w:rPr>
+        <w:t xml:space="preserve">-the rational </w:t>
+      </w:r>
+    </w:p>
+    <w:p>
+      <w:pPr>
+        <w:rPr>
+          <w:sz w:val="28"/>
+          <w:szCs w:val="28"/>
+        </w:rPr>
+      </w:pPr>
+      <w:r>
+        <w:rPr>
+          <w:sz w:val="28"/>
+          <w:szCs w:val="28"/>
+        </w:rPr>
+        <w:t>-the methods</w:t>
+      </w:r>
+    </w:p>
+    <w:p>
+      <w:pPr>
+        <w:rPr>
+          <w:sz w:val="28"/>
+          <w:szCs w:val="28"/>
+        </w:rPr>
+      </w:pPr>
+      <w:r>
+        <w:rPr>
+          <w:sz w:val="28"/>
+          <w:szCs w:val="28"/>
+        </w:rPr>
+        <w:t>-project timeline and milestone</w:t>
+      </w:r>
+    </w:p>
+    <w:p>
+      <w:pPr>
+        <w:rPr>
+          <w:sz w:val="28"/>
+          <w:szCs w:val="28"/>
+        </w:rPr>
+      </w:pPr>
+      <w:r>
+        <w:rPr>
+          <w:sz w:val="28"/>
+          <w:szCs w:val="28"/>
+        </w:rPr>
+        <w:t>-employability statement (</w:t>
+      </w:r>
+      <w:proofErr w:type="spellStart"/>
+      <w:proofErr w:type="gramStart"/>
+      <w:r>
+        <w:rPr>
+          <w:sz w:val="28"/>
+          <w:szCs w:val="28"/>
+        </w:rPr>
+        <w:t>sa</w:t>
+      </w:r>
+      <w:proofErr w:type="spellEnd"/>
+      <w:proofErr w:type="gramEnd"/>
+      <w:r>
+        <w:rPr>
+          <w:sz w:val="28"/>
+          <w:szCs w:val="28"/>
+        </w:rPr>
+        <w:t xml:space="preserve"> </w:t>
+      </w:r>
+      <w:proofErr w:type="spellStart"/>
+      <w:r>
+        <w:rPr>
+          <w:sz w:val="28"/>
+          <w:szCs w:val="28"/>
+        </w:rPr>
+        <w:t>zic</w:t>
+      </w:r>
+      <w:proofErr w:type="spellEnd"/>
+      <w:r>
+        <w:rPr>
+          <w:sz w:val="28"/>
+          <w:szCs w:val="28"/>
+        </w:rPr>
+        <w:t xml:space="preserve"> de </w:t>
+      </w:r>
+      <w:proofErr w:type="spellStart"/>
+      <w:r>
+        <w:rPr>
+          <w:sz w:val="28"/>
+          <w:szCs w:val="28"/>
+        </w:rPr>
+        <w:t>ce</w:t>
+      </w:r>
+      <w:proofErr w:type="spellEnd"/>
+      <w:r>
+        <w:rPr>
+          <w:sz w:val="28"/>
+          <w:szCs w:val="28"/>
+        </w:rPr>
+        <w:t xml:space="preserve"> </w:t>
+      </w:r>
+      <w:proofErr w:type="spellStart"/>
+      <w:r>
+        <w:rPr>
+          <w:sz w:val="28"/>
+          <w:szCs w:val="28"/>
+        </w:rPr>
+        <w:t>proiectul</w:t>
+      </w:r>
+      <w:proofErr w:type="spellEnd"/>
+      <w:r>
+        <w:rPr>
+          <w:sz w:val="28"/>
+          <w:szCs w:val="28"/>
+        </w:rPr>
+        <w:t xml:space="preserve"> </w:t>
+      </w:r>
+      <w:proofErr w:type="spellStart"/>
+      <w:r>
+        <w:rPr>
+          <w:sz w:val="28"/>
+          <w:szCs w:val="28"/>
+        </w:rPr>
+        <w:t>asta</w:t>
+      </w:r>
+      <w:proofErr w:type="spellEnd"/>
+      <w:r>
+        <w:rPr>
+          <w:sz w:val="28"/>
+          <w:szCs w:val="28"/>
+        </w:rPr>
+        <w:t xml:space="preserve"> ma face specialist)</w:t>
+      </w:r>
+    </w:p>
+    <w:p>
+      <w:pPr>
+        <w:rPr>
+          <w:sz w:val="28"/>
+          <w:szCs w:val="28"/>
+        </w:rPr>
+      </w:pPr>
+      <w:r>
+        <w:rPr>
+          <w:sz w:val="28"/>
+          <w:szCs w:val="28"/>
+        </w:rPr>
+        <w:t xml:space="preserve">Si </w:t>
+      </w:r>
+      <w:proofErr w:type="spellStart"/>
+      <w:proofErr w:type="gramStart"/>
+      <w:r>
+        <w:rPr>
+          <w:sz w:val="28"/>
+          <w:szCs w:val="28"/>
+        </w:rPr>
+        <w:t>sa</w:t>
+      </w:r>
+      <w:proofErr w:type="spellEnd"/>
+      <w:proofErr w:type="gramEnd"/>
+      <w:r>
+        <w:rPr>
+          <w:sz w:val="28"/>
+          <w:szCs w:val="28"/>
+        </w:rPr>
+        <w:t xml:space="preserve"> </w:t>
+      </w:r>
+      <w:proofErr w:type="spellStart"/>
+      <w:r>
+        <w:rPr>
+          <w:sz w:val="28"/>
+          <w:szCs w:val="28"/>
+        </w:rPr>
+        <w:t>dau</w:t>
+      </w:r>
+      <w:proofErr w:type="spellEnd"/>
+      <w:r>
+        <w:rPr>
+          <w:sz w:val="28"/>
+          <w:szCs w:val="28"/>
+        </w:rPr>
+        <w:t xml:space="preserve"> </w:t>
+      </w:r>
+      <w:proofErr w:type="spellStart"/>
+      <w:r>
+        <w:rPr>
+          <w:sz w:val="28"/>
+          <w:szCs w:val="28"/>
+        </w:rPr>
+        <w:t>exemple</w:t>
+      </w:r>
+      <w:proofErr w:type="spellEnd"/>
+      <w:r>
+        <w:rPr>
+          <w:sz w:val="28"/>
+          <w:szCs w:val="28"/>
+        </w:rPr>
+        <w:t xml:space="preserve"> de company la care as </w:t>
+      </w:r>
+      <w:proofErr w:type="spellStart"/>
+      <w:r>
+        <w:rPr>
+          <w:sz w:val="28"/>
+          <w:szCs w:val="28"/>
+        </w:rPr>
+        <w:t>putea</w:t>
+      </w:r>
+      <w:proofErr w:type="spellEnd"/>
+      <w:r>
+        <w:rPr>
+          <w:sz w:val="28"/>
+          <w:szCs w:val="28"/>
+        </w:rPr>
+        <w:t xml:space="preserve"> </w:t>
+      </w:r>
+      <w:proofErr w:type="spellStart"/>
+      <w:r>
+        <w:rPr>
+          <w:sz w:val="28"/>
+          <w:szCs w:val="28"/>
+        </w:rPr>
+        <w:t>sa</w:t>
+      </w:r>
+      <w:proofErr w:type="spellEnd"/>
+      <w:r>
+        <w:rPr>
+          <w:sz w:val="28"/>
+          <w:szCs w:val="28"/>
+        </w:rPr>
+        <w:t xml:space="preserve"> </w:t>
+      </w:r>
+      <w:proofErr w:type="spellStart"/>
+      <w:r>
+        <w:rPr>
+          <w:sz w:val="28"/>
+          <w:szCs w:val="28"/>
+        </w:rPr>
+        <w:t>aplic</w:t>
+      </w:r>
+      <w:proofErr w:type="spellEnd"/>
+    </w:p>
+    <w:p>
+      <w:pPr>
+        <w:rPr>
+          <w:sz w:val="28"/>
+          <w:szCs w:val="28"/>
+        </w:rPr>
+      </w:pPr>
+      <w:r>
+        <w:rPr>
+          <w:sz w:val="28"/>
+          <w:szCs w:val="28"/>
+        </w:rPr>
+        <w:t xml:space="preserve">*EXISTA UN TEMPLATE SA MA UIT* </w:t>
+      </w:r>
+    </w:p>
+    <w:p>
+      <w:pPr>
+        <w:rPr>
+          <w:sz w:val="28"/>
+          <w:szCs w:val="28"/>
+        </w:rPr>
+      </w:pPr>
+    </w:p>
+    <w:p>
+      <w:pPr>
+        <w:rPr>
+          <w:sz w:val="28"/>
+          <w:szCs w:val="28"/>
+        </w:rPr>
+      </w:pPr>
+      <w:r>
+        <w:rPr>
+          <w:sz w:val="28"/>
+          <w:szCs w:val="28"/>
+        </w:rPr>
+        <w:t>-genre of the game</w:t>
+      </w:r>
+    </w:p>
+    <w:p>
+      <w:pPr>
+        <w:rPr>
+          <w:sz w:val="28"/>
+          <w:szCs w:val="28"/>
+        </w:rPr>
+      </w:pPr>
+      <w:r>
+        <w:rPr>
+          <w:sz w:val="28"/>
+          <w:szCs w:val="28"/>
+        </w:rPr>
+        <w:t>-platform</w:t>
+      </w:r>
+    </w:p>
+    <w:p>
+      <w:pPr>
+        <w:rPr>
+          <w:sz w:val="28"/>
+          <w:szCs w:val="28"/>
+        </w:rPr>
+      </w:pPr>
+      <w:r>
+        <w:rPr>
+          <w:sz w:val="28"/>
+          <w:szCs w:val="28"/>
+        </w:rPr>
+        <w:t>-from what I draw inspiration</w:t>
+      </w:r>
+    </w:p>
+    <w:p>
+      <w:pPr>
+        <w:rPr>
+          <w:sz w:val="28"/>
+          <w:szCs w:val="28"/>
+        </w:rPr>
+      </w:pPr>
+      <w:r>
+        <w:rPr>
+          <w:sz w:val="28"/>
+          <w:szCs w:val="28"/>
+        </w:rPr>
+        <w:t>-story (if applicable)</w:t>
+      </w:r>
+    </w:p>
+    <w:p>
+      <w:pPr>
+        <w:rPr>
+          <w:sz w:val="28"/>
+          <w:szCs w:val="28"/>
+        </w:rPr>
+      </w:pPr>
+      <w:r>
+        <w:rPr>
+          <w:sz w:val="28"/>
+          <w:szCs w:val="28"/>
+        </w:rPr>
+        <w:t>-target audience</w:t>
+      </w:r>
+    </w:p>
+    <w:p>
+      <w:pPr>
+        <w:rPr>
+          <w:sz w:val="28"/>
+          <w:szCs w:val="28"/>
+        </w:rPr>
+      </w:pPr>
+      <w:r>
+        <w:rPr>
+          <w:sz w:val="28"/>
+          <w:szCs w:val="28"/>
+        </w:rPr>
+        <w:t>-the emotion I am looking to incite</w:t>
+      </w:r>
+    </w:p>
+    <w:p>
+      <w:pPr>
+        <w:rPr>
+          <w:sz w:val="28"/>
+          <w:szCs w:val="28"/>
+        </w:rPr>
+      </w:pPr>
+      <w:r>
+        <w:rPr>
+          <w:sz w:val="28"/>
+          <w:szCs w:val="28"/>
+        </w:rPr>
+        <w:t>-what will keep the player playing</w:t>
+      </w:r>
+    </w:p>
+    <w:p>
+      <w:pPr>
+        <w:rPr>
+          <w:sz w:val="28"/>
+          <w:szCs w:val="28"/>
+        </w:rPr>
+      </w:pPr>
+    </w:p>
+    <w:p>
+      <w:pPr>
+        <w:rPr>
+          <w:sz w:val="28"/>
+          <w:szCs w:val="28"/>
+        </w:rPr>
+      </w:pPr>
+      <w:r>
+        <w:rPr>
+          <w:sz w:val="28"/>
+          <w:szCs w:val="28"/>
+        </w:rPr>
+        <w:t>IDEI:</w:t>
+      </w:r>
+    </w:p>
+    <w:p>
+      <w:pPr>
+        <w:rPr>
+          <w:sz w:val="28"/>
+          <w:szCs w:val="28"/>
+        </w:rPr>
+      </w:pPr>
+      <w:r>
+        <w:rPr>
+          <w:sz w:val="28"/>
+          <w:szCs w:val="28"/>
+        </w:rPr>
+        <w:t>-</w:t>
+      </w:r>
+      <w:proofErr w:type="spellStart"/>
+      <w:r>
+        <w:rPr>
+          <w:sz w:val="28"/>
+          <w:szCs w:val="28"/>
+        </w:rPr>
+        <w:t>actiunea</w:t>
+      </w:r>
+      <w:proofErr w:type="spellEnd"/>
+      <w:r>
+        <w:rPr>
+          <w:sz w:val="28"/>
+          <w:szCs w:val="28"/>
+        </w:rPr>
+        <w:t xml:space="preserve"> se </w:t>
+      </w:r>
+      <w:proofErr w:type="spellStart"/>
+      <w:r>
+        <w:rPr>
+          <w:sz w:val="28"/>
+          <w:szCs w:val="28"/>
+        </w:rPr>
+        <w:t>petrece</w:t>
+      </w:r>
+      <w:proofErr w:type="spellEnd"/>
+      <w:r>
+        <w:rPr>
+          <w:sz w:val="28"/>
+          <w:szCs w:val="28"/>
+        </w:rPr>
+        <w:t xml:space="preserve"> in </w:t>
+      </w:r>
+      <w:proofErr w:type="spellStart"/>
+      <w:r>
+        <w:rPr>
+          <w:sz w:val="28"/>
+          <w:szCs w:val="28"/>
+        </w:rPr>
+        <w:t>secoulul</w:t>
+      </w:r>
+      <w:proofErr w:type="spellEnd"/>
+      <w:r>
+        <w:rPr>
+          <w:sz w:val="28"/>
+          <w:szCs w:val="28"/>
+        </w:rPr>
+        <w:t xml:space="preserve"> 11-15 </w:t>
+      </w:r>
+      <w:proofErr w:type="spellStart"/>
+      <w:r>
+        <w:rPr>
+          <w:sz w:val="28"/>
+          <w:szCs w:val="28"/>
+        </w:rPr>
+        <w:t>cand</w:t>
+      </w:r>
+      <w:proofErr w:type="spellEnd"/>
+      <w:r>
+        <w:rPr>
+          <w:sz w:val="28"/>
+          <w:szCs w:val="28"/>
+        </w:rPr>
+        <w:t xml:space="preserve"> se </w:t>
+      </w:r>
+      <w:proofErr w:type="spellStart"/>
+      <w:r>
+        <w:rPr>
+          <w:sz w:val="28"/>
+          <w:szCs w:val="28"/>
+        </w:rPr>
+        <w:t>ardeau</w:t>
+      </w:r>
+      <w:proofErr w:type="spellEnd"/>
+      <w:r>
+        <w:rPr>
+          <w:sz w:val="28"/>
+          <w:szCs w:val="28"/>
+        </w:rPr>
+        <w:t xml:space="preserve"> </w:t>
+      </w:r>
+      <w:proofErr w:type="spellStart"/>
+      <w:r>
+        <w:rPr>
+          <w:sz w:val="28"/>
+          <w:szCs w:val="28"/>
+        </w:rPr>
+        <w:t>vrajitorii</w:t>
+      </w:r>
+      <w:proofErr w:type="spellEnd"/>
+      <w:r>
+        <w:rPr>
+          <w:sz w:val="28"/>
+          <w:szCs w:val="28"/>
+        </w:rPr>
+        <w:t>/</w:t>
+      </w:r>
+      <w:proofErr w:type="spellStart"/>
+      <w:r>
+        <w:rPr>
+          <w:sz w:val="28"/>
+          <w:szCs w:val="28"/>
+        </w:rPr>
+        <w:t>vrajitoarele</w:t>
+      </w:r>
+      <w:proofErr w:type="spellEnd"/>
+    </w:p>
+    <w:p>
+      <w:pPr>
+        <w:rPr>
+          <w:sz w:val="28"/>
+          <w:szCs w:val="28"/>
+        </w:rPr>
+      </w:pPr>
+      <w:r>
+        <w:rPr>
+          <w:sz w:val="28"/>
+          <w:szCs w:val="28"/>
+        </w:rPr>
+        <w:t>-</w:t>
+      </w:r>
+      <w:r>
+        <w:rPr>
+          <w:sz w:val="28"/>
+          <w:szCs w:val="28"/>
+        </w:rPr>
+        <w:t xml:space="preserve"> </w:t>
+      </w:r>
+      <w:proofErr w:type="gramStart"/>
+      <w:r>
+        <w:rPr>
+          <w:sz w:val="28"/>
+          <w:szCs w:val="28"/>
+        </w:rPr>
+        <w:t>every</w:t>
+      </w:r>
+      <w:proofErr w:type="gramEnd"/>
+      <w:r>
+        <w:rPr>
+          <w:sz w:val="28"/>
+          <w:szCs w:val="28"/>
+        </w:rPr>
+        <w:t xml:space="preserve"> time you are in range, an enemy is set to active, it’s level is scaled as such: </w:t>
+      </w:r>
+      <w:proofErr w:type="spellStart"/>
+      <w:r>
+        <w:rPr>
+          <w:sz w:val="28"/>
+          <w:szCs w:val="28"/>
+        </w:rPr>
+        <w:t>enemy_lvl</w:t>
+      </w:r>
+      <w:proofErr w:type="spellEnd"/>
+      <w:r>
+        <w:rPr>
+          <w:sz w:val="28"/>
+          <w:szCs w:val="28"/>
+        </w:rPr>
+        <w:t xml:space="preserve"> = </w:t>
+      </w:r>
+      <w:proofErr w:type="spellStart"/>
+      <w:r>
+        <w:rPr>
+          <w:sz w:val="28"/>
+          <w:szCs w:val="28"/>
+        </w:rPr>
+        <w:t>Random.Range</w:t>
+      </w:r>
+      <w:proofErr w:type="spellEnd"/>
+      <w:r>
+        <w:rPr>
+          <w:sz w:val="28"/>
+          <w:szCs w:val="28"/>
+        </w:rPr>
+        <w:t>(</w:t>
+      </w:r>
+      <w:proofErr w:type="spellStart"/>
+      <w:r>
+        <w:rPr>
+          <w:sz w:val="28"/>
+          <w:szCs w:val="28"/>
+        </w:rPr>
+        <w:t>player_lv</w:t>
+      </w:r>
+      <w:r>
+        <w:rPr>
+          <w:sz w:val="28"/>
+          <w:szCs w:val="28"/>
+        </w:rPr>
+        <w:t>l</w:t>
+      </w:r>
+      <w:proofErr w:type="spellEnd"/>
+      <w:r>
+        <w:rPr>
+          <w:sz w:val="28"/>
+          <w:szCs w:val="28"/>
+        </w:rPr>
+        <w:t>-(</w:t>
+      </w:r>
+      <w:proofErr w:type="spellStart"/>
+      <w:r>
+        <w:rPr>
+          <w:sz w:val="28"/>
+          <w:szCs w:val="28"/>
+        </w:rPr>
+        <w:t>Math.Floor</w:t>
+      </w:r>
+      <w:proofErr w:type="spellEnd"/>
+      <w:r>
+        <w:rPr>
+          <w:sz w:val="28"/>
+          <w:szCs w:val="28"/>
+        </w:rPr>
+        <w:t>(</w:t>
+      </w:r>
+      <w:proofErr w:type="spellStart"/>
+      <w:r>
+        <w:rPr>
+          <w:sz w:val="28"/>
+          <w:szCs w:val="28"/>
+        </w:rPr>
+        <w:t>player_lvl</w:t>
+      </w:r>
+      <w:proofErr w:type="spellEnd"/>
+      <w:r>
+        <w:rPr>
+          <w:sz w:val="28"/>
+          <w:szCs w:val="28"/>
+        </w:rPr>
+        <w:t xml:space="preserve">*0.2f)), </w:t>
+      </w:r>
+      <w:proofErr w:type="spellStart"/>
+      <w:r>
+        <w:rPr>
+          <w:sz w:val="28"/>
+          <w:szCs w:val="28"/>
+        </w:rPr>
+        <w:t>player_lvl</w:t>
+      </w:r>
+      <w:proofErr w:type="spellEnd"/>
+      <w:r>
+        <w:rPr>
+          <w:sz w:val="28"/>
+          <w:szCs w:val="28"/>
+        </w:rPr>
+        <w:t xml:space="preserve"> + </w:t>
+      </w:r>
+      <w:proofErr w:type="spellStart"/>
+      <w:r>
+        <w:rPr>
+          <w:sz w:val="28"/>
+          <w:szCs w:val="28"/>
+        </w:rPr>
+        <w:t>Math.Ceil</w:t>
+      </w:r>
+      <w:proofErr w:type="spellEnd"/>
+      <w:r>
+        <w:rPr>
+          <w:sz w:val="28"/>
+          <w:szCs w:val="28"/>
+        </w:rPr>
+        <w:t>(</w:t>
+      </w:r>
+      <w:proofErr w:type="spellStart"/>
+      <w:r>
+        <w:rPr>
+          <w:sz w:val="28"/>
+          <w:szCs w:val="28"/>
+        </w:rPr>
+        <w:t>player_lvl</w:t>
+      </w:r>
+      <w:proofErr w:type="spellEnd"/>
+      <w:r>
+        <w:rPr>
+          <w:sz w:val="28"/>
+          <w:szCs w:val="28"/>
+        </w:rPr>
+        <w:t xml:space="preserve">*0.5) </w:t>
+      </w:r>
+      <w:r>
+        <w:rPr>
+          <w:sz w:val="28"/>
+          <w:szCs w:val="28"/>
+        </w:rPr>
+        <w:t>)</w:t>
+      </w:r>
+    </w:p>
+    <w:p>
+      <w:pPr>
+        <w:rPr>
+          <w:sz w:val="28"/>
+          <w:szCs w:val="28"/>
+        </w:rPr>
+      </w:pPr>
+      <w:r>
+        <w:rPr>
+          <w:sz w:val="28"/>
+          <w:szCs w:val="28"/>
+        </w:rPr>
+        <w:t xml:space="preserve">-o </w:t>
+      </w:r>
+      <w:proofErr w:type="spellStart"/>
+      <w:proofErr w:type="gramStart"/>
+      <w:r>
+        <w:rPr>
+          <w:sz w:val="28"/>
+          <w:szCs w:val="28"/>
+        </w:rPr>
+        <w:t>sa</w:t>
+      </w:r>
+      <w:proofErr w:type="spellEnd"/>
+      <w:proofErr w:type="gramEnd"/>
+      <w:r>
+        <w:rPr>
+          <w:sz w:val="28"/>
+          <w:szCs w:val="28"/>
+        </w:rPr>
+        <w:t xml:space="preserve"> </w:t>
+      </w:r>
+      <w:proofErr w:type="spellStart"/>
+      <w:r>
+        <w:rPr>
+          <w:sz w:val="28"/>
+          <w:szCs w:val="28"/>
+        </w:rPr>
+        <w:t>existe</w:t>
+      </w:r>
+      <w:proofErr w:type="spellEnd"/>
+      <w:r>
+        <w:rPr>
+          <w:sz w:val="28"/>
+          <w:szCs w:val="28"/>
+        </w:rPr>
+        <w:t xml:space="preserve"> un </w:t>
+      </w:r>
+      <w:proofErr w:type="spellStart"/>
+      <w:r>
+        <w:rPr>
+          <w:sz w:val="28"/>
+          <w:szCs w:val="28"/>
+        </w:rPr>
+        <w:t>account_lvl</w:t>
+      </w:r>
+      <w:proofErr w:type="spellEnd"/>
+      <w:r>
+        <w:rPr>
+          <w:sz w:val="28"/>
+          <w:szCs w:val="28"/>
+        </w:rPr>
+        <w:t xml:space="preserve"> care o </w:t>
+      </w:r>
+      <w:proofErr w:type="spellStart"/>
+      <w:r>
+        <w:rPr>
+          <w:sz w:val="28"/>
+          <w:szCs w:val="28"/>
+        </w:rPr>
+        <w:t>sa</w:t>
+      </w:r>
+      <w:proofErr w:type="spellEnd"/>
+      <w:r>
+        <w:rPr>
+          <w:sz w:val="28"/>
+          <w:szCs w:val="28"/>
+        </w:rPr>
+        <w:t xml:space="preserve"> </w:t>
+      </w:r>
+      <w:proofErr w:type="spellStart"/>
+      <w:r>
+        <w:rPr>
+          <w:sz w:val="28"/>
+          <w:szCs w:val="28"/>
+        </w:rPr>
+        <w:t>dicteze</w:t>
+      </w:r>
+      <w:proofErr w:type="spellEnd"/>
+      <w:r>
+        <w:rPr>
+          <w:sz w:val="28"/>
+          <w:szCs w:val="28"/>
+        </w:rPr>
+        <w:t xml:space="preserve"> </w:t>
+      </w:r>
+      <w:proofErr w:type="spellStart"/>
+      <w:r>
+        <w:rPr>
+          <w:sz w:val="28"/>
+          <w:szCs w:val="28"/>
+        </w:rPr>
+        <w:t>punctele</w:t>
+      </w:r>
+      <w:proofErr w:type="spellEnd"/>
+      <w:r>
+        <w:rPr>
+          <w:sz w:val="28"/>
+          <w:szCs w:val="28"/>
+        </w:rPr>
+        <w:t xml:space="preserve"> tale de stat de la </w:t>
+      </w:r>
+      <w:proofErr w:type="spellStart"/>
+      <w:r>
+        <w:rPr>
+          <w:sz w:val="28"/>
+          <w:szCs w:val="28"/>
+        </w:rPr>
+        <w:t>inceput</w:t>
+      </w:r>
+      <w:proofErr w:type="spellEnd"/>
+      <w:r>
+        <w:rPr>
+          <w:sz w:val="28"/>
+          <w:szCs w:val="28"/>
+        </w:rPr>
+        <w:t xml:space="preserve"> </w:t>
+      </w:r>
+      <w:proofErr w:type="spellStart"/>
+      <w:r>
+        <w:rPr>
+          <w:sz w:val="28"/>
+          <w:szCs w:val="28"/>
+        </w:rPr>
+        <w:t>si</w:t>
+      </w:r>
+      <w:proofErr w:type="spellEnd"/>
+      <w:r>
+        <w:rPr>
+          <w:sz w:val="28"/>
+          <w:szCs w:val="28"/>
+        </w:rPr>
+        <w:t xml:space="preserve"> cate skill-</w:t>
+      </w:r>
+      <w:proofErr w:type="spellStart"/>
+      <w:r>
+        <w:rPr>
+          <w:sz w:val="28"/>
+          <w:szCs w:val="28"/>
+        </w:rPr>
+        <w:t>uri</w:t>
+      </w:r>
+      <w:proofErr w:type="spellEnd"/>
+      <w:r>
+        <w:rPr>
+          <w:sz w:val="28"/>
+          <w:szCs w:val="28"/>
+        </w:rPr>
+        <w:t xml:space="preserve"> o </w:t>
+      </w:r>
+      <w:proofErr w:type="spellStart"/>
+      <w:r>
+        <w:rPr>
+          <w:sz w:val="28"/>
+          <w:szCs w:val="28"/>
+        </w:rPr>
+        <w:t>sa</w:t>
+      </w:r>
+      <w:proofErr w:type="spellEnd"/>
+      <w:r>
+        <w:rPr>
+          <w:sz w:val="28"/>
+          <w:szCs w:val="28"/>
+        </w:rPr>
+        <w:t xml:space="preserve"> </w:t>
+      </w:r>
+      <w:proofErr w:type="spellStart"/>
+      <w:r>
+        <w:rPr>
+          <w:sz w:val="28"/>
+          <w:szCs w:val="28"/>
+        </w:rPr>
+        <w:t>ai</w:t>
+      </w:r>
+      <w:proofErr w:type="spellEnd"/>
+      <w:r>
+        <w:rPr>
+          <w:sz w:val="28"/>
+          <w:szCs w:val="28"/>
+        </w:rPr>
+        <w:t xml:space="preserve"> active</w:t>
+      </w:r>
+    </w:p>
+    <w:p>
+      <w:pPr>
+        <w:rPr>
+          <w:sz w:val="28"/>
+          <w:szCs w:val="28"/>
+        </w:rPr>
+      </w:pPr>
+      <w:r>
+        <w:rPr>
+          <w:sz w:val="28"/>
+          <w:szCs w:val="28"/>
+        </w:rPr>
+        <w:t>-there is no description for passives in passive tree (there will be books across the realm about these passives which needs to be found)</w:t>
+      </w:r>
+    </w:p>
+    <w:p>
+      <w:pPr>
+        <w:rPr>
+          <w:sz w:val="28"/>
+          <w:szCs w:val="28"/>
+        </w:rPr>
+      </w:pPr>
+      <w:r>
+        <w:rPr>
+          <w:sz w:val="28"/>
+          <w:szCs w:val="28"/>
+        </w:rPr>
+        <w:lastRenderedPageBreak/>
+        <w:t>-some passive might have both positive and negative effects</w:t>
+      </w:r>
+    </w:p>
+    <w:p>
+      <w:pPr>
+        <w:rPr>
+          <w:sz w:val="28"/>
+          <w:szCs w:val="28"/>
+        </w:rPr>
+      </w:pPr>
+      <w:r>
+        <w:rPr>
+          <w:sz w:val="28"/>
+          <w:szCs w:val="28"/>
+        </w:rPr>
+        <w:t xml:space="preserve">-some passive can have only negative effect (can be combined with different passive i.e.  passive1: </w:t>
+      </w:r>
+      <w:proofErr w:type="spellStart"/>
+      <w:r>
+        <w:rPr>
+          <w:sz w:val="28"/>
+          <w:szCs w:val="28"/>
+        </w:rPr>
+        <w:t>hp</w:t>
+      </w:r>
+      <w:proofErr w:type="spellEnd"/>
+      <w:r>
+        <w:rPr>
+          <w:sz w:val="28"/>
+          <w:szCs w:val="28"/>
+        </w:rPr>
+        <w:t xml:space="preserve"> drain per second / passive2: </w:t>
+      </w:r>
+      <w:proofErr w:type="spellStart"/>
+      <w:r>
+        <w:rPr>
+          <w:sz w:val="28"/>
+          <w:szCs w:val="28"/>
+        </w:rPr>
+        <w:t>everytime</w:t>
+      </w:r>
+      <w:proofErr w:type="spellEnd"/>
+      <w:r>
+        <w:rPr>
+          <w:sz w:val="28"/>
+          <w:szCs w:val="28"/>
+        </w:rPr>
+        <w:t xml:space="preserve"> your </w:t>
+      </w:r>
+      <w:proofErr w:type="spellStart"/>
+      <w:r>
+        <w:rPr>
+          <w:sz w:val="28"/>
+          <w:szCs w:val="28"/>
+        </w:rPr>
+        <w:t>hp</w:t>
+      </w:r>
+      <w:proofErr w:type="spellEnd"/>
+      <w:r>
+        <w:rPr>
+          <w:sz w:val="28"/>
+          <w:szCs w:val="28"/>
+        </w:rPr>
+        <w:t xml:space="preserve"> drops, your </w:t>
+      </w:r>
+      <w:proofErr w:type="spellStart"/>
+      <w:r>
+        <w:rPr>
+          <w:sz w:val="28"/>
+          <w:szCs w:val="28"/>
+        </w:rPr>
+        <w:t>dmg</w:t>
+      </w:r>
+      <w:proofErr w:type="spellEnd"/>
+      <w:r>
+        <w:rPr>
+          <w:sz w:val="28"/>
+          <w:szCs w:val="28"/>
+        </w:rPr>
+        <w:t xml:space="preserve"> is increased by the amount of </w:t>
+      </w:r>
+      <w:proofErr w:type="spellStart"/>
+      <w:r>
+        <w:rPr>
+          <w:sz w:val="28"/>
+          <w:szCs w:val="28"/>
+        </w:rPr>
+        <w:t>hp</w:t>
+      </w:r>
+      <w:proofErr w:type="spellEnd"/>
+      <w:r>
+        <w:rPr>
+          <w:sz w:val="28"/>
+          <w:szCs w:val="28"/>
+        </w:rPr>
+        <w:t xml:space="preserve"> dropped for </w:t>
+      </w:r>
+      <w:proofErr w:type="gramStart"/>
+      <w:r>
+        <w:rPr>
+          <w:sz w:val="28"/>
+          <w:szCs w:val="28"/>
+        </w:rPr>
+        <w:t>a</w:t>
+      </w:r>
+      <w:proofErr w:type="gramEnd"/>
+      <w:r>
+        <w:rPr>
+          <w:sz w:val="28"/>
+          <w:szCs w:val="28"/>
+        </w:rPr>
+        <w:t xml:space="preserve"> x amount of time);</w:t>
+      </w:r>
+    </w:p>
+    <w:p>
+      <w:pPr>
+        <w:rPr>
+          <w:sz w:val="28"/>
+          <w:szCs w:val="28"/>
+        </w:rPr>
+      </w:pPr>
+      <w:r>
+        <w:rPr>
+          <w:sz w:val="28"/>
+          <w:szCs w:val="28"/>
+        </w:rPr>
+        <w:t>-special item to unlock map</w:t>
+      </w:r>
+    </w:p>
+    <w:p>
+      <w:pPr>
+        <w:rPr>
+          <w:sz w:val="28"/>
+          <w:szCs w:val="28"/>
+        </w:rPr>
+      </w:pPr>
+      <w:r>
+        <w:rPr>
+          <w:sz w:val="28"/>
+          <w:szCs w:val="28"/>
+        </w:rPr>
+        <w:t>-special item to unlock stats</w:t>
+      </w:r>
+      <w:r>
+        <w:rPr>
+          <w:sz w:val="28"/>
+          <w:szCs w:val="28"/>
+        </w:rPr>
+        <w:t xml:space="preserve"> display</w:t>
+      </w:r>
+    </w:p>
+    <w:p>
+      <w:pPr>
+        <w:rPr>
+          <w:sz w:val="28"/>
+          <w:szCs w:val="28"/>
+        </w:rPr>
+      </w:pPr>
       <w:bookmarkStart w:id="0" w:name="_GoBack"/>
       <w:bookmarkEnd w:id="0"/>
     </w:p>
@@ -50,374 +1129,6 @@
           <w:szCs w:val="28"/>
         </w:rPr>
       </w:pPr>
-      <w:r>
-        <w:rPr>
-          <w:sz w:val="28"/>
-          <w:szCs w:val="28"/>
-        </w:rPr>
-        <w:t xml:space="preserve">-the rational </w:t>
-      </w:r>
-    </w:p>
-    <w:p>
-      <w:pPr>
-        <w:rPr>
-          <w:sz w:val="28"/>
-          <w:szCs w:val="28"/>
-        </w:rPr>
-      </w:pPr>
-      <w:r>
-        <w:rPr>
-          <w:sz w:val="28"/>
-          <w:szCs w:val="28"/>
-        </w:rPr>
-        <w:t>-the methods</w:t>
-      </w:r>
-    </w:p>
-    <w:p>
-      <w:pPr>
-        <w:rPr>
-          <w:sz w:val="28"/>
-          <w:szCs w:val="28"/>
-        </w:rPr>
-      </w:pPr>
-      <w:r>
-        <w:rPr>
-          <w:sz w:val="28"/>
-          <w:szCs w:val="28"/>
-        </w:rPr>
-        <w:t>-project timeline and milestone</w:t>
-      </w:r>
-    </w:p>
-    <w:p>
-      <w:pPr>
-        <w:rPr>
-          <w:sz w:val="28"/>
-          <w:szCs w:val="28"/>
-        </w:rPr>
-      </w:pPr>
-      <w:r>
-        <w:rPr>
-          <w:sz w:val="28"/>
-          <w:szCs w:val="28"/>
-        </w:rPr>
-        <w:t>-employability statement (</w:t>
-      </w:r>
-      <w:proofErr w:type="spellStart"/>
-      <w:proofErr w:type="gramStart"/>
-      <w:r>
-        <w:rPr>
-          <w:sz w:val="28"/>
-          <w:szCs w:val="28"/>
-        </w:rPr>
-        <w:t>sa</w:t>
-      </w:r>
-      <w:proofErr w:type="spellEnd"/>
-      <w:proofErr w:type="gramEnd"/>
-      <w:r>
-        <w:rPr>
-          <w:sz w:val="28"/>
-          <w:szCs w:val="28"/>
-        </w:rPr>
-        <w:t xml:space="preserve"> </w:t>
-      </w:r>
-      <w:proofErr w:type="spellStart"/>
-      <w:r>
-        <w:rPr>
-          <w:sz w:val="28"/>
-          <w:szCs w:val="28"/>
-        </w:rPr>
-        <w:t>zic</w:t>
-      </w:r>
-      <w:proofErr w:type="spellEnd"/>
-      <w:r>
-        <w:rPr>
-          <w:sz w:val="28"/>
-          <w:szCs w:val="28"/>
-        </w:rPr>
-        <w:t xml:space="preserve"> de </w:t>
-      </w:r>
-      <w:proofErr w:type="spellStart"/>
-      <w:r>
-        <w:rPr>
-          <w:sz w:val="28"/>
-          <w:szCs w:val="28"/>
-        </w:rPr>
-        <w:t>ce</w:t>
-      </w:r>
-      <w:proofErr w:type="spellEnd"/>
-      <w:r>
-        <w:rPr>
-          <w:sz w:val="28"/>
-          <w:szCs w:val="28"/>
-        </w:rPr>
-        <w:t xml:space="preserve"> </w:t>
-      </w:r>
-      <w:proofErr w:type="spellStart"/>
-      <w:r>
-        <w:rPr>
-          <w:sz w:val="28"/>
-          <w:szCs w:val="28"/>
-        </w:rPr>
-        <w:t>proiectul</w:t>
-      </w:r>
-      <w:proofErr w:type="spellEnd"/>
-      <w:r>
-        <w:rPr>
-          <w:sz w:val="28"/>
-          <w:szCs w:val="28"/>
-        </w:rPr>
-        <w:t xml:space="preserve"> </w:t>
-      </w:r>
-      <w:proofErr w:type="spellStart"/>
-      <w:r>
-        <w:rPr>
-          <w:sz w:val="28"/>
-          <w:szCs w:val="28"/>
-        </w:rPr>
-        <w:t>asta</w:t>
-      </w:r>
-      <w:proofErr w:type="spellEnd"/>
-      <w:r>
-        <w:rPr>
-          <w:sz w:val="28"/>
-          <w:szCs w:val="28"/>
-        </w:rPr>
-        <w:t xml:space="preserve"> ma face specialist)</w:t>
-      </w:r>
-    </w:p>
-    <w:p>
-      <w:pPr>
-        <w:rPr>
-          <w:sz w:val="28"/>
-          <w:szCs w:val="28"/>
-        </w:rPr>
-      </w:pPr>
-      <w:r>
-        <w:rPr>
-          <w:sz w:val="28"/>
-          <w:szCs w:val="28"/>
-        </w:rPr>
-        <w:t xml:space="preserve">Si </w:t>
-      </w:r>
-      <w:proofErr w:type="spellStart"/>
-      <w:proofErr w:type="gramStart"/>
-      <w:r>
-        <w:rPr>
-          <w:sz w:val="28"/>
-          <w:szCs w:val="28"/>
-        </w:rPr>
-        <w:t>sa</w:t>
-      </w:r>
-      <w:proofErr w:type="spellEnd"/>
-      <w:proofErr w:type="gramEnd"/>
-      <w:r>
-        <w:rPr>
-          <w:sz w:val="28"/>
-          <w:szCs w:val="28"/>
-        </w:rPr>
-        <w:t xml:space="preserve"> </w:t>
-      </w:r>
-      <w:proofErr w:type="spellStart"/>
-      <w:r>
-        <w:rPr>
-          <w:sz w:val="28"/>
-          <w:szCs w:val="28"/>
-        </w:rPr>
-        <w:t>dau</w:t>
-      </w:r>
-      <w:proofErr w:type="spellEnd"/>
-      <w:r>
-        <w:rPr>
-          <w:sz w:val="28"/>
-          <w:szCs w:val="28"/>
-        </w:rPr>
-        <w:t xml:space="preserve"> </w:t>
-      </w:r>
-      <w:proofErr w:type="spellStart"/>
-      <w:r>
-        <w:rPr>
-          <w:sz w:val="28"/>
-          <w:szCs w:val="28"/>
-        </w:rPr>
-        <w:t>exemple</w:t>
-      </w:r>
-      <w:proofErr w:type="spellEnd"/>
-      <w:r>
-        <w:rPr>
-          <w:sz w:val="28"/>
-          <w:szCs w:val="28"/>
-        </w:rPr>
-        <w:t xml:space="preserve"> de company la care as </w:t>
-      </w:r>
-      <w:proofErr w:type="spellStart"/>
-      <w:r>
-        <w:rPr>
-          <w:sz w:val="28"/>
-          <w:szCs w:val="28"/>
-        </w:rPr>
-        <w:t>putea</w:t>
-      </w:r>
-      <w:proofErr w:type="spellEnd"/>
-      <w:r>
-        <w:rPr>
-          <w:sz w:val="28"/>
-          <w:szCs w:val="28"/>
-        </w:rPr>
-        <w:t xml:space="preserve"> </w:t>
-      </w:r>
-      <w:proofErr w:type="spellStart"/>
-      <w:r>
-        <w:rPr>
-          <w:sz w:val="28"/>
-          <w:szCs w:val="28"/>
-        </w:rPr>
-        <w:t>sa</w:t>
-      </w:r>
-      <w:proofErr w:type="spellEnd"/>
-      <w:r>
-        <w:rPr>
-          <w:sz w:val="28"/>
-          <w:szCs w:val="28"/>
-        </w:rPr>
-        <w:t xml:space="preserve"> </w:t>
-      </w:r>
-      <w:proofErr w:type="spellStart"/>
-      <w:r>
-        <w:rPr>
-          <w:sz w:val="28"/>
-          <w:szCs w:val="28"/>
-        </w:rPr>
-        <w:t>aplic</w:t>
-      </w:r>
-      <w:proofErr w:type="spellEnd"/>
-    </w:p>
-    <w:p>
-      <w:pPr>
-        <w:rPr>
-          <w:sz w:val="28"/>
-          <w:szCs w:val="28"/>
-        </w:rPr>
-      </w:pPr>
-      <w:r>
-        <w:rPr>
-          <w:sz w:val="28"/>
-          <w:szCs w:val="28"/>
-        </w:rPr>
-        <w:t xml:space="preserve">*EXISTA UN TEMPLATE SA MA UIT* </w:t>
-      </w:r>
-    </w:p>
-    <w:p>
-      <w:pPr>
-        <w:rPr>
-          <w:sz w:val="28"/>
-          <w:szCs w:val="28"/>
-        </w:rPr>
-      </w:pPr>
-    </w:p>
-    <w:p>
-      <w:pPr>
-        <w:rPr>
-          <w:sz w:val="28"/>
-          <w:szCs w:val="28"/>
-        </w:rPr>
-      </w:pPr>
-      <w:r>
-        <w:rPr>
-          <w:sz w:val="28"/>
-          <w:szCs w:val="28"/>
-        </w:rPr>
-        <w:t>-genre of the game</w:t>
-      </w:r>
-    </w:p>
-    <w:p>
-      <w:pPr>
-        <w:rPr>
-          <w:sz w:val="28"/>
-          <w:szCs w:val="28"/>
-        </w:rPr>
-      </w:pPr>
-      <w:r>
-        <w:rPr>
-          <w:sz w:val="28"/>
-          <w:szCs w:val="28"/>
-        </w:rPr>
-        <w:t>-platform</w:t>
-      </w:r>
-    </w:p>
-    <w:p>
-      <w:pPr>
-        <w:rPr>
-          <w:sz w:val="28"/>
-          <w:szCs w:val="28"/>
-        </w:rPr>
-      </w:pPr>
-      <w:r>
-        <w:rPr>
-          <w:sz w:val="28"/>
-          <w:szCs w:val="28"/>
-        </w:rPr>
-        <w:t>-from what I draw inspiration</w:t>
-      </w:r>
-    </w:p>
-    <w:p>
-      <w:pPr>
-        <w:rPr>
-          <w:sz w:val="28"/>
-          <w:szCs w:val="28"/>
-        </w:rPr>
-      </w:pPr>
-      <w:r>
-        <w:rPr>
-          <w:sz w:val="28"/>
-          <w:szCs w:val="28"/>
-        </w:rPr>
-        <w:t>-story (if applicable)</w:t>
-      </w:r>
-    </w:p>
-    <w:p>
-      <w:pPr>
-        <w:rPr>
-          <w:sz w:val="28"/>
-          <w:szCs w:val="28"/>
-        </w:rPr>
-      </w:pPr>
-      <w:r>
-        <w:rPr>
-          <w:sz w:val="28"/>
-          <w:szCs w:val="28"/>
-        </w:rPr>
-        <w:t>-target audience</w:t>
-      </w:r>
-    </w:p>
-    <w:p>
-      <w:pPr>
-        <w:rPr>
-          <w:sz w:val="28"/>
-          <w:szCs w:val="28"/>
-        </w:rPr>
-      </w:pPr>
-      <w:r>
-        <w:rPr>
-          <w:sz w:val="28"/>
-          <w:szCs w:val="28"/>
-        </w:rPr>
-        <w:t>-the emotion I am looking to incite</w:t>
-      </w:r>
-    </w:p>
-    <w:p>
-      <w:pPr>
-        <w:rPr>
-          <w:sz w:val="28"/>
-          <w:szCs w:val="28"/>
-        </w:rPr>
-      </w:pPr>
-      <w:r>
-        <w:rPr>
-          <w:sz w:val="28"/>
-          <w:szCs w:val="28"/>
-        </w:rPr>
-        <w:t>-what will keep the player playing</w:t>
-      </w:r>
     </w:p>
     <w:p>
       <w:pPr>

</xml_diff>